<commit_message>
did the analysis again after calculating shannon diversity
</commit_message>
<xml_diff>
--- a/03_summary_envdata_out/03_envdata_meansd_table_w_2way.docx
+++ b/03_summary_envdata_out/03_envdata_meansd_table_w_2way.docx
@@ -3327,7 +3327,7 @@
                 <w:rFonts w:ascii="Calibri" w:hAnsi="Calibri"/>
                 <w:sz w:val="20"/>
               </w:rPr>
-              <w:t xml:space="default">0.016</w:t>
+              <w:t xml:space="default">0.023</w:t>
             </w:r>
           </w:p>
         </w:tc>
@@ -3428,7 +3428,7 @@
                 <w:rFonts w:ascii="Calibri" w:hAnsi="Calibri"/>
                 <w:sz w:val="20"/>
               </w:rPr>
-              <w:t xml:space="default">5.5 ± 0.8</w:t>
+              <w:t xml:space="default">5.6 ± 0.8</w:t>
             </w:r>
           </w:p>
         </w:tc>
@@ -3476,7 +3476,7 @@
                 <w:rFonts w:ascii="Calibri" w:hAnsi="Calibri"/>
                 <w:sz w:val="20"/>
               </w:rPr>
-              <w:t xml:space="default">6.0 ± 0.3</w:t>
+              <w:t xml:space="default">6.0 ± 0.2</w:t>
             </w:r>
           </w:p>
         </w:tc>
@@ -3572,7 +3572,7 @@
                 <w:rFonts w:ascii="Calibri" w:hAnsi="Calibri"/>
                 <w:sz w:val="20"/>
               </w:rPr>
-              <w:t xml:space="default">5.0 ± 0.5</w:t>
+              <w:t xml:space="default">5.1 ± 0.5</w:t>
             </w:r>
           </w:p>
         </w:tc>

</xml_diff>